<commit_message>
delete: previous version of experience
</commit_message>
<xml_diff>
--- a/assets/resume/CV_Adam_20240527.docx
+++ b/assets/resume/CV_Adam_20240527.docx
@@ -3821,1353 +3821,6 @@
           <w:sz w:val="18"/>
         </w:rPr>
       </w:pPr>
-      <w:r>
-        <w:rPr>
-          <w:sz w:val="18"/>
-        </w:rPr>
-        <w:br w:type="page"/>
-      </w:r>
-    </w:p>
-    <w:p>
-      <w:pPr>
-        <w:pStyle w:val="Heading2"/>
-        <w:spacing w:before="0"/>
-        <w:rPr>
-          <w:sz w:val="18"/>
-        </w:rPr>
-      </w:pPr>
-      <w:r>
-        <w:rPr>
-          <w:sz w:val="18"/>
-        </w:rPr>
-        <w:lastRenderedPageBreak/>
-        <w:t>Technical Skills:</w:t>
-      </w:r>
-    </w:p>
-    <w:p>
-      <w:pPr>
-        <w:pStyle w:val="ListParagraph"/>
-        <w:numPr>
-          <w:ilvl w:val="0"/>
-          <w:numId w:val="2"/>
-        </w:numPr>
-        <w:ind w:left="461" w:right="120" w:hanging="274"/>
-        <w:rPr>
-          <w:sz w:val="18"/>
-        </w:rPr>
-      </w:pPr>
-      <w:r>
-        <w:rPr>
-          <w:sz w:val="18"/>
-        </w:rPr>
-        <w:t xml:space="preserve">Designed an ontology for over 2000 datasets and built a </w:t>
-      </w:r>
-      <w:r>
-        <w:rPr>
-          <w:b/>
-          <w:sz w:val="18"/>
-        </w:rPr>
-        <w:t>knowledge graph</w:t>
-      </w:r>
-      <w:r>
-        <w:rPr>
-          <w:sz w:val="18"/>
-        </w:rPr>
-        <w:t xml:space="preserve"> </w:t>
-      </w:r>
-      <w:r>
-        <w:rPr>
-          <w:sz w:val="18"/>
-        </w:rPr>
-        <w:t>for material life cycle assessment (</w:t>
-      </w:r>
-      <w:r>
-        <w:rPr>
-          <w:b/>
-          <w:sz w:val="18"/>
-        </w:rPr>
-        <w:t>LCA</w:t>
-      </w:r>
-      <w:r>
-        <w:rPr>
-          <w:sz w:val="18"/>
-        </w:rPr>
-        <w:t xml:space="preserve">) of additive manufacturing processes by using </w:t>
-      </w:r>
-      <w:r>
-        <w:rPr>
-          <w:b/>
-          <w:sz w:val="18"/>
-        </w:rPr>
-        <w:t>Python</w:t>
-      </w:r>
-      <w:r>
-        <w:rPr>
-          <w:sz w:val="18"/>
-        </w:rPr>
-        <w:t xml:space="preserve"> and </w:t>
-      </w:r>
-      <w:r>
-        <w:rPr>
-          <w:b/>
-          <w:sz w:val="18"/>
-        </w:rPr>
-        <w:t>SPARQL</w:t>
-      </w:r>
-      <w:r>
-        <w:rPr>
-          <w:sz w:val="18"/>
-        </w:rPr>
-        <w:t>, enhancing data pipeline, analysis, and query capabilities.</w:t>
-      </w:r>
-    </w:p>
-    <w:p>
-      <w:pPr>
-        <w:pStyle w:val="ListParagraph"/>
-        <w:numPr>
-          <w:ilvl w:val="0"/>
-          <w:numId w:val="2"/>
-        </w:numPr>
-        <w:ind w:left="461" w:right="120" w:hanging="274"/>
-        <w:rPr>
-          <w:sz w:val="18"/>
-        </w:rPr>
-      </w:pPr>
-      <w:r>
-        <w:rPr>
-          <w:sz w:val="18"/>
-        </w:rPr>
-        <w:t xml:space="preserve">Designed </w:t>
-      </w:r>
-      <w:r>
-        <w:rPr>
-          <w:sz w:val="18"/>
-        </w:rPr>
-        <w:t xml:space="preserve">architecture and use-case of resilience </w:t>
-      </w:r>
-      <w:r>
-        <w:rPr>
-          <w:sz w:val="18"/>
-        </w:rPr>
-        <w:t xml:space="preserve">data </w:t>
-      </w:r>
-      <w:proofErr w:type="gramStart"/>
-      <w:r>
-        <w:rPr>
-          <w:sz w:val="18"/>
-        </w:rPr>
-        <w:t>space</w:t>
-      </w:r>
-      <w:proofErr w:type="gramEnd"/>
-    </w:p>
-    <w:p>
-      <w:pPr>
-        <w:pStyle w:val="ListParagraph"/>
-        <w:numPr>
-          <w:ilvl w:val="0"/>
-          <w:numId w:val="2"/>
-        </w:numPr>
-        <w:ind w:left="461" w:right="120" w:hanging="274"/>
-        <w:rPr>
-          <w:sz w:val="18"/>
-        </w:rPr>
-      </w:pPr>
-      <w:r>
-        <w:rPr>
-          <w:sz w:val="18"/>
-        </w:rPr>
-        <w:t xml:space="preserve">Constructed an efficient </w:t>
-      </w:r>
-      <w:r>
-        <w:rPr>
-          <w:b/>
-          <w:sz w:val="18"/>
-        </w:rPr>
-        <w:t>ETL</w:t>
-      </w:r>
-      <w:r>
-        <w:rPr>
-          <w:sz w:val="18"/>
-        </w:rPr>
-        <w:t xml:space="preserve"> </w:t>
-      </w:r>
-      <w:r>
-        <w:rPr>
-          <w:sz w:val="18"/>
-        </w:rPr>
-        <w:t xml:space="preserve">data </w:t>
-      </w:r>
-      <w:r>
-        <w:rPr>
-          <w:sz w:val="18"/>
-        </w:rPr>
-        <w:t xml:space="preserve">pipeline in </w:t>
-      </w:r>
-      <w:r>
-        <w:rPr>
-          <w:b/>
-          <w:sz w:val="18"/>
-        </w:rPr>
-        <w:t>Python</w:t>
-      </w:r>
-      <w:r>
-        <w:rPr>
-          <w:sz w:val="18"/>
-        </w:rPr>
-        <w:t>, significantly enhancing the efficiency.</w:t>
-      </w:r>
-    </w:p>
-    <w:p>
-      <w:pPr>
-        <w:pStyle w:val="ListParagraph"/>
-        <w:numPr>
-          <w:ilvl w:val="0"/>
-          <w:numId w:val="2"/>
-        </w:numPr>
-        <w:ind w:left="461" w:right="120" w:hanging="274"/>
-        <w:rPr>
-          <w:sz w:val="18"/>
-        </w:rPr>
-      </w:pPr>
-      <w:r>
-        <w:rPr>
-          <w:sz w:val="18"/>
-        </w:rPr>
-        <w:t xml:space="preserve">Bridged </w:t>
-      </w:r>
-      <w:r>
-        <w:rPr>
-          <w:b/>
-          <w:sz w:val="18"/>
-        </w:rPr>
-        <w:t>APIs</w:t>
-      </w:r>
-      <w:r>
-        <w:rPr>
-          <w:sz w:val="18"/>
-        </w:rPr>
-        <w:t xml:space="preserve"> of </w:t>
-      </w:r>
-      <w:r>
-        <w:rPr>
-          <w:sz w:val="18"/>
-        </w:rPr>
-        <w:t>multiple database</w:t>
-      </w:r>
-      <w:r>
-        <w:rPr>
-          <w:sz w:val="18"/>
-        </w:rPr>
-        <w:t>s</w:t>
-      </w:r>
-      <w:r>
-        <w:rPr>
-          <w:sz w:val="18"/>
-        </w:rPr>
-        <w:t xml:space="preserve"> to feed a data lake and implemented advanced data parsing techniques using Python.</w:t>
-      </w:r>
-    </w:p>
-    <w:p>
-      <w:pPr>
-        <w:pStyle w:val="ListParagraph"/>
-        <w:numPr>
-          <w:ilvl w:val="0"/>
-          <w:numId w:val="2"/>
-        </w:numPr>
-        <w:ind w:left="461" w:right="120" w:hanging="274"/>
-        <w:rPr>
-          <w:sz w:val="18"/>
-        </w:rPr>
-      </w:pPr>
-      <w:r>
-        <w:rPr>
-          <w:sz w:val="18"/>
-        </w:rPr>
-        <w:t>Established</w:t>
-      </w:r>
-      <w:r>
-        <w:rPr>
-          <w:sz w:val="18"/>
-        </w:rPr>
-        <w:t xml:space="preserve"> a </w:t>
-      </w:r>
-      <w:r>
-        <w:rPr>
-          <w:b/>
-          <w:sz w:val="18"/>
-        </w:rPr>
-        <w:t>Python package</w:t>
-      </w:r>
-      <w:r>
-        <w:rPr>
-          <w:b/>
-          <w:sz w:val="18"/>
-        </w:rPr>
-        <w:t xml:space="preserve"> </w:t>
-      </w:r>
-      <w:r>
-        <w:rPr>
-          <w:sz w:val="18"/>
-        </w:rPr>
-        <w:t>(</w:t>
-      </w:r>
-      <w:r>
-        <w:rPr>
-          <w:b/>
-          <w:sz w:val="18"/>
-        </w:rPr>
-        <w:t>Pypi</w:t>
-      </w:r>
-      <w:r>
-        <w:rPr>
-          <w:sz w:val="18"/>
-        </w:rPr>
-        <w:t xml:space="preserve">) and </w:t>
-      </w:r>
-      <w:r>
-        <w:rPr>
-          <w:b/>
-          <w:bCs/>
-          <w:sz w:val="18"/>
-        </w:rPr>
-        <w:t xml:space="preserve">RESTful </w:t>
-      </w:r>
-      <w:r>
-        <w:rPr>
-          <w:b/>
-          <w:sz w:val="18"/>
-        </w:rPr>
-        <w:t>APIs (</w:t>
-      </w:r>
-      <w:r>
-        <w:rPr>
-          <w:b/>
-          <w:sz w:val="18"/>
-        </w:rPr>
-        <w:t>Flask</w:t>
-      </w:r>
-      <w:r>
-        <w:rPr>
-          <w:b/>
-          <w:sz w:val="18"/>
-        </w:rPr>
-        <w:t>)</w:t>
-      </w:r>
-      <w:r>
-        <w:rPr>
-          <w:sz w:val="18"/>
-        </w:rPr>
-        <w:t xml:space="preserve"> to streamline data processing, enhancing productivity and code reusability.</w:t>
-      </w:r>
-    </w:p>
-    <w:p>
-      <w:pPr>
-        <w:pStyle w:val="ListParagraph"/>
-        <w:numPr>
-          <w:ilvl w:val="0"/>
-          <w:numId w:val="2"/>
-        </w:numPr>
-        <w:ind w:left="461" w:right="120" w:hanging="274"/>
-        <w:rPr>
-          <w:sz w:val="18"/>
-        </w:rPr>
-      </w:pPr>
-      <w:r>
-        <w:rPr>
-          <w:sz w:val="18"/>
-        </w:rPr>
-        <w:t xml:space="preserve">Established </w:t>
-      </w:r>
-      <w:r>
-        <w:rPr>
-          <w:b/>
-          <w:bCs/>
-          <w:sz w:val="18"/>
-        </w:rPr>
-        <w:t>microservices</w:t>
-      </w:r>
-      <w:r>
-        <w:rPr>
-          <w:sz w:val="18"/>
-        </w:rPr>
-        <w:t xml:space="preserve"> backend APIs by using </w:t>
-      </w:r>
-      <w:r>
-        <w:rPr>
-          <w:b/>
-          <w:bCs/>
-          <w:sz w:val="18"/>
-        </w:rPr>
-        <w:t>Flask</w:t>
-      </w:r>
-      <w:r>
-        <w:rPr>
-          <w:sz w:val="18"/>
-        </w:rPr>
-        <w:t xml:space="preserve">, </w:t>
-      </w:r>
-      <w:r>
-        <w:rPr>
-          <w:b/>
-          <w:bCs/>
-          <w:sz w:val="18"/>
-        </w:rPr>
-        <w:t>uWSGI</w:t>
-      </w:r>
-      <w:r>
-        <w:rPr>
-          <w:sz w:val="18"/>
-        </w:rPr>
-        <w:t xml:space="preserve">, </w:t>
-      </w:r>
-      <w:r>
-        <w:rPr>
-          <w:b/>
-          <w:bCs/>
-          <w:sz w:val="18"/>
-        </w:rPr>
-        <w:t>NGINX</w:t>
-      </w:r>
-      <w:r>
-        <w:rPr>
-          <w:sz w:val="18"/>
-        </w:rPr>
-        <w:t xml:space="preserve"> and </w:t>
-      </w:r>
-      <w:r>
-        <w:rPr>
-          <w:b/>
-          <w:bCs/>
-          <w:sz w:val="18"/>
-        </w:rPr>
-        <w:t>Docker</w:t>
-      </w:r>
-      <w:r>
-        <w:rPr>
-          <w:sz w:val="18"/>
-        </w:rPr>
-        <w:t>.</w:t>
-      </w:r>
-    </w:p>
-    <w:p>
-      <w:pPr>
-        <w:pStyle w:val="ListParagraph"/>
-        <w:numPr>
-          <w:ilvl w:val="0"/>
-          <w:numId w:val="2"/>
-        </w:numPr>
-        <w:ind w:left="461" w:right="30" w:hanging="274"/>
-        <w:rPr>
-          <w:sz w:val="18"/>
-        </w:rPr>
-      </w:pPr>
-      <w:r>
-        <w:rPr>
-          <w:sz w:val="18"/>
-        </w:rPr>
-        <w:t xml:space="preserve">Implemented </w:t>
-      </w:r>
-      <w:r>
-        <w:rPr>
-          <w:b/>
-          <w:sz w:val="18"/>
-        </w:rPr>
-        <w:t>DevOps</w:t>
-      </w:r>
-      <w:r>
-        <w:rPr>
-          <w:sz w:val="18"/>
-        </w:rPr>
-        <w:t xml:space="preserve"> and </w:t>
-      </w:r>
-      <w:r>
-        <w:rPr>
-          <w:b/>
-          <w:sz w:val="18"/>
-        </w:rPr>
-        <w:t>CI/CD</w:t>
-      </w:r>
-      <w:r>
-        <w:rPr>
-          <w:sz w:val="18"/>
-        </w:rPr>
-        <w:t xml:space="preserve"> pipeline for automated testing, release, and deployment, enhancing code quality and project efficiency</w:t>
-      </w:r>
-      <w:r>
-        <w:rPr>
-          <w:sz w:val="18"/>
-        </w:rPr>
-        <w:t xml:space="preserve"> in GitLab</w:t>
-      </w:r>
-      <w:r>
-        <w:rPr>
-          <w:sz w:val="18"/>
-        </w:rPr>
-        <w:t>.</w:t>
-      </w:r>
-    </w:p>
-    <w:p>
-      <w:pPr>
-        <w:pStyle w:val="ListParagraph"/>
-        <w:numPr>
-          <w:ilvl w:val="0"/>
-          <w:numId w:val="2"/>
-        </w:numPr>
-        <w:ind w:left="461" w:right="30" w:hanging="274"/>
-        <w:rPr>
-          <w:sz w:val="18"/>
-        </w:rPr>
-      </w:pPr>
-      <w:r>
-        <w:rPr>
-          <w:sz w:val="18"/>
-        </w:rPr>
-        <w:t>Deployed and integrated large language models (</w:t>
-      </w:r>
-      <w:r>
-        <w:rPr>
-          <w:b/>
-          <w:sz w:val="18"/>
-        </w:rPr>
-        <w:t>LLMs</w:t>
-      </w:r>
-      <w:r>
-        <w:rPr>
-          <w:sz w:val="18"/>
-        </w:rPr>
-        <w:t xml:space="preserve">), Llama </w:t>
-      </w:r>
-      <w:r>
-        <w:rPr>
-          <w:sz w:val="18"/>
-        </w:rPr>
-        <w:t>3</w:t>
-      </w:r>
-      <w:r>
-        <w:rPr>
-          <w:sz w:val="18"/>
-        </w:rPr>
-        <w:t xml:space="preserve">, using </w:t>
-      </w:r>
-      <w:r>
-        <w:rPr>
-          <w:b/>
-          <w:bCs/>
-          <w:sz w:val="18"/>
-        </w:rPr>
-        <w:t>Ollama</w:t>
-      </w:r>
-      <w:r>
-        <w:rPr>
-          <w:sz w:val="18"/>
-        </w:rPr>
-        <w:t xml:space="preserve">, </w:t>
-      </w:r>
-      <w:r>
-        <w:rPr>
-          <w:b/>
-          <w:bCs/>
-          <w:sz w:val="18"/>
-        </w:rPr>
-        <w:t xml:space="preserve">Open </w:t>
-      </w:r>
-      <w:proofErr w:type="spellStart"/>
-      <w:r>
-        <w:rPr>
-          <w:b/>
-          <w:bCs/>
-          <w:sz w:val="18"/>
-        </w:rPr>
-        <w:t>WebUI</w:t>
-      </w:r>
-      <w:proofErr w:type="spellEnd"/>
-      <w:r>
-        <w:rPr>
-          <w:sz w:val="18"/>
-        </w:rPr>
-        <w:t xml:space="preserve"> and </w:t>
-      </w:r>
-      <w:r>
-        <w:rPr>
-          <w:b/>
-          <w:sz w:val="18"/>
-        </w:rPr>
-        <w:t>Docker</w:t>
-      </w:r>
-      <w:r>
-        <w:rPr>
-          <w:sz w:val="18"/>
-        </w:rPr>
-        <w:t xml:space="preserve"> into the </w:t>
-      </w:r>
-      <w:r>
-        <w:rPr>
-          <w:sz w:val="18"/>
-        </w:rPr>
-        <w:t>(meta)</w:t>
-      </w:r>
-      <w:r>
-        <w:rPr>
-          <w:sz w:val="18"/>
-        </w:rPr>
-        <w:t>data pipeline.</w:t>
-      </w:r>
-    </w:p>
-    <w:p>
-      <w:pPr>
-        <w:pStyle w:val="ListParagraph"/>
-        <w:numPr>
-          <w:ilvl w:val="0"/>
-          <w:numId w:val="2"/>
-        </w:numPr>
-        <w:ind w:left="461" w:right="30" w:hanging="274"/>
-        <w:rPr>
-          <w:sz w:val="18"/>
-        </w:rPr>
-      </w:pPr>
-      <w:r>
-        <w:rPr>
-          <w:sz w:val="18"/>
-        </w:rPr>
-        <w:t xml:space="preserve">Established whole ETL pipeline for the public health database, using </w:t>
-      </w:r>
-      <w:r>
-        <w:rPr>
-          <w:b/>
-          <w:bCs/>
-          <w:sz w:val="18"/>
-        </w:rPr>
-        <w:t>Postgre</w:t>
-      </w:r>
-      <w:r>
-        <w:rPr>
-          <w:b/>
-          <w:bCs/>
-          <w:sz w:val="18"/>
-        </w:rPr>
-        <w:t>SQL</w:t>
-      </w:r>
-      <w:r>
-        <w:rPr>
-          <w:sz w:val="18"/>
-        </w:rPr>
-        <w:t xml:space="preserve">, </w:t>
-      </w:r>
-      <w:r>
-        <w:rPr>
-          <w:b/>
-          <w:bCs/>
-          <w:sz w:val="18"/>
-        </w:rPr>
-        <w:t>pgadmin4</w:t>
-      </w:r>
-      <w:r>
-        <w:rPr>
-          <w:sz w:val="18"/>
-        </w:rPr>
-        <w:t xml:space="preserve">, </w:t>
-      </w:r>
-      <w:proofErr w:type="spellStart"/>
-      <w:r>
-        <w:rPr>
-          <w:b/>
-          <w:bCs/>
-          <w:sz w:val="18"/>
-        </w:rPr>
-        <w:t>GraphDB</w:t>
-      </w:r>
-      <w:proofErr w:type="spellEnd"/>
-      <w:r>
-        <w:rPr>
-          <w:sz w:val="18"/>
-        </w:rPr>
-        <w:t xml:space="preserve">, </w:t>
-      </w:r>
-      <w:r>
-        <w:rPr>
-          <w:b/>
-          <w:bCs/>
-          <w:sz w:val="18"/>
-        </w:rPr>
-        <w:t>Flask</w:t>
-      </w:r>
-      <w:r>
-        <w:rPr>
-          <w:sz w:val="18"/>
-        </w:rPr>
-        <w:t xml:space="preserve">, </w:t>
-      </w:r>
-      <w:r>
-        <w:rPr>
-          <w:b/>
-          <w:bCs/>
-          <w:sz w:val="18"/>
-        </w:rPr>
-        <w:t>uWSGI</w:t>
-      </w:r>
-      <w:r>
-        <w:rPr>
-          <w:sz w:val="18"/>
-        </w:rPr>
-        <w:t xml:space="preserve">, </w:t>
-      </w:r>
-      <w:r>
-        <w:rPr>
-          <w:b/>
-          <w:bCs/>
-          <w:sz w:val="18"/>
-        </w:rPr>
-        <w:t>NGINX</w:t>
-      </w:r>
-      <w:r>
-        <w:rPr>
-          <w:sz w:val="18"/>
-        </w:rPr>
-        <w:t xml:space="preserve"> and </w:t>
-      </w:r>
-      <w:r>
-        <w:rPr>
-          <w:b/>
-          <w:bCs/>
-          <w:sz w:val="18"/>
-        </w:rPr>
-        <w:t>Docker</w:t>
-      </w:r>
-      <w:r>
-        <w:rPr>
-          <w:sz w:val="18"/>
-        </w:rPr>
-        <w:t>.</w:t>
-      </w:r>
-    </w:p>
-    <w:p>
-      <w:pPr>
-        <w:pStyle w:val="Heading2"/>
-        <w:spacing w:before="20"/>
-        <w:rPr>
-          <w:sz w:val="18"/>
-        </w:rPr>
-      </w:pPr>
-      <w:r>
-        <w:rPr>
-          <w:sz w:val="18"/>
-        </w:rPr>
-        <w:t>Project Management:</w:t>
-      </w:r>
-    </w:p>
-    <w:p>
-      <w:pPr>
-        <w:pStyle w:val="ListParagraph"/>
-        <w:numPr>
-          <w:ilvl w:val="0"/>
-          <w:numId w:val="2"/>
-        </w:numPr>
-        <w:ind w:left="461" w:right="120" w:hanging="274"/>
-        <w:rPr>
-          <w:sz w:val="18"/>
-        </w:rPr>
-      </w:pPr>
-      <w:r>
-        <w:rPr>
-          <w:sz w:val="18"/>
-        </w:rPr>
-        <w:t>S</w:t>
-      </w:r>
-      <w:r>
-        <w:rPr>
-          <w:sz w:val="18"/>
-        </w:rPr>
-        <w:t>upervised a master's student, providing guidance throughout the course of the project</w:t>
-      </w:r>
-      <w:r>
-        <w:rPr>
-          <w:sz w:val="18"/>
-        </w:rPr>
-        <w:t xml:space="preserve">– </w:t>
-      </w:r>
-      <w:r>
-        <w:rPr>
-          <w:i/>
-          <w:iCs/>
-          <w:sz w:val="18"/>
-        </w:rPr>
-        <w:t xml:space="preserve">Designing </w:t>
-      </w:r>
-      <w:proofErr w:type="gramStart"/>
-      <w:r>
-        <w:rPr>
-          <w:i/>
-          <w:iCs/>
-          <w:sz w:val="18"/>
-        </w:rPr>
-        <w:t>An</w:t>
-      </w:r>
-      <w:proofErr w:type="gramEnd"/>
-      <w:r>
-        <w:rPr>
-          <w:i/>
-          <w:iCs/>
-          <w:sz w:val="18"/>
-        </w:rPr>
-        <w:t xml:space="preserve"> Automated Metadata Extraction Pipeline: Bridging the Gap Between Data Collection and Unified Graph-Based Metadata Representation</w:t>
-      </w:r>
-      <w:r>
-        <w:rPr>
-          <w:sz w:val="18"/>
-        </w:rPr>
-        <w:t>.</w:t>
-      </w:r>
-    </w:p>
-    <w:p>
-      <w:pPr>
-        <w:pStyle w:val="ListParagraph"/>
-        <w:numPr>
-          <w:ilvl w:val="0"/>
-          <w:numId w:val="2"/>
-        </w:numPr>
-        <w:ind w:left="461" w:right="120" w:hanging="274"/>
-        <w:rPr>
-          <w:sz w:val="18"/>
-        </w:rPr>
-      </w:pPr>
-      <w:r>
-        <w:rPr>
-          <w:sz w:val="18"/>
-        </w:rPr>
-        <w:t xml:space="preserve">Supervised students in establishing an </w:t>
-      </w:r>
-      <w:r>
-        <w:rPr>
-          <w:b/>
-          <w:sz w:val="18"/>
-        </w:rPr>
-        <w:t>ETL pipeline</w:t>
-      </w:r>
-      <w:r>
-        <w:rPr>
-          <w:sz w:val="18"/>
-        </w:rPr>
-        <w:t xml:space="preserve"> for a comprehensive metadata graph that describes heterogeneous data from various sources.</w:t>
-      </w:r>
-    </w:p>
-    <w:p>
-      <w:pPr>
-        <w:pStyle w:val="ListParagraph"/>
-        <w:numPr>
-          <w:ilvl w:val="0"/>
-          <w:numId w:val="2"/>
-        </w:numPr>
-        <w:ind w:left="461" w:right="120" w:hanging="274"/>
-        <w:rPr>
-          <w:sz w:val="18"/>
-        </w:rPr>
-      </w:pPr>
-      <w:r>
-        <w:rPr>
-          <w:sz w:val="18"/>
-        </w:rPr>
-        <w:t xml:space="preserve">Developed a universal </w:t>
-      </w:r>
-      <w:r>
-        <w:rPr>
-          <w:b/>
-          <w:sz w:val="18"/>
-        </w:rPr>
-        <w:t>use-case</w:t>
-      </w:r>
-      <w:r>
-        <w:rPr>
-          <w:sz w:val="18"/>
-        </w:rPr>
-        <w:t xml:space="preserve"> guideline and template, significantly enhancing the efficiency and quality of software development processes within the </w:t>
-      </w:r>
-      <w:r>
-        <w:rPr>
-          <w:sz w:val="18"/>
-        </w:rPr>
-        <w:t xml:space="preserve">HERAKLION </w:t>
-      </w:r>
-      <w:r>
-        <w:rPr>
-          <w:sz w:val="18"/>
-        </w:rPr>
-        <w:t>project.</w:t>
-      </w:r>
-    </w:p>
-    <w:p>
-      <w:pPr>
-        <w:pStyle w:val="ListParagraph"/>
-        <w:numPr>
-          <w:ilvl w:val="0"/>
-          <w:numId w:val="2"/>
-        </w:numPr>
-        <w:ind w:left="461" w:right="120" w:hanging="274"/>
-        <w:rPr>
-          <w:b/>
-          <w:sz w:val="18"/>
-        </w:rPr>
-      </w:pPr>
-      <w:r>
-        <w:rPr>
-          <w:sz w:val="18"/>
-        </w:rPr>
-        <w:t xml:space="preserve">Managed </w:t>
-      </w:r>
-      <w:r>
-        <w:rPr>
-          <w:sz w:val="18"/>
-        </w:rPr>
-        <w:t>requirements (</w:t>
-      </w:r>
-      <w:r>
-        <w:rPr>
-          <w:b/>
-          <w:sz w:val="18"/>
-        </w:rPr>
-        <w:t>requirement engineering</w:t>
-      </w:r>
-      <w:r>
-        <w:rPr>
-          <w:sz w:val="18"/>
-        </w:rPr>
-        <w:t>)</w:t>
-      </w:r>
-      <w:r>
-        <w:rPr>
-          <w:sz w:val="18"/>
-        </w:rPr>
-        <w:t xml:space="preserve">, </w:t>
-      </w:r>
-      <w:r>
-        <w:rPr>
-          <w:b/>
-          <w:sz w:val="18"/>
-        </w:rPr>
-        <w:t>agile project management</w:t>
-      </w:r>
-      <w:r>
-        <w:rPr>
-          <w:sz w:val="18"/>
-        </w:rPr>
-        <w:t xml:space="preserve"> cycle</w:t>
-      </w:r>
-      <w:r>
-        <w:rPr>
-          <w:sz w:val="18"/>
-        </w:rPr>
-        <w:t xml:space="preserve">, and project execution for a team of </w:t>
-      </w:r>
-      <w:r>
-        <w:rPr>
-          <w:sz w:val="18"/>
-        </w:rPr>
-        <w:t xml:space="preserve">more than </w:t>
-      </w:r>
-      <w:r>
-        <w:rPr>
-          <w:sz w:val="18"/>
-        </w:rPr>
-        <w:t xml:space="preserve">20 people </w:t>
-      </w:r>
-      <w:r>
-        <w:rPr>
-          <w:sz w:val="18"/>
-        </w:rPr>
-        <w:t xml:space="preserve">by </w:t>
-      </w:r>
-      <w:r>
-        <w:rPr>
-          <w:sz w:val="18"/>
-        </w:rPr>
-        <w:t xml:space="preserve">using </w:t>
-      </w:r>
-      <w:r>
-        <w:rPr>
-          <w:b/>
-          <w:sz w:val="18"/>
-        </w:rPr>
-        <w:t>Jira</w:t>
-      </w:r>
-      <w:r>
-        <w:rPr>
-          <w:sz w:val="18"/>
-        </w:rPr>
-        <w:t>, streamlining workflows and improving efficiency.</w:t>
-      </w:r>
-    </w:p>
-    <w:p>
-      <w:pPr>
-        <w:jc w:val="both"/>
-        <w:rPr>
-          <w:spacing w:val="-2"/>
-          <w:sz w:val="24"/>
-        </w:rPr>
-      </w:pPr>
-    </w:p>
-    <w:p>
-      <w:pPr>
-        <w:pStyle w:val="Heading2"/>
-        <w:spacing w:before="0"/>
-        <w:rPr>
-          <w:sz w:val="18"/>
-          <w:highlight w:val="darkGray"/>
-        </w:rPr>
-      </w:pPr>
-      <w:r>
-        <w:rPr>
-          <w:sz w:val="18"/>
-          <w:highlight w:val="darkGray"/>
-        </w:rPr>
-        <w:t>Technical Skills:</w:t>
-      </w:r>
-    </w:p>
-    <w:p>
-      <w:pPr>
-        <w:pStyle w:val="ListParagraph"/>
-        <w:numPr>
-          <w:ilvl w:val="0"/>
-          <w:numId w:val="2"/>
-        </w:numPr>
-        <w:ind w:left="461" w:right="120" w:hanging="274"/>
-        <w:rPr>
-          <w:sz w:val="18"/>
-          <w:highlight w:val="darkGray"/>
-        </w:rPr>
-      </w:pPr>
-      <w:r>
-        <w:rPr>
-          <w:sz w:val="18"/>
-          <w:highlight w:val="darkGray"/>
-        </w:rPr>
-        <w:t>Designed an ontology for over 3000 datasets and built a knowledge graph for material life cycle assessment (LCA) of additive manufacturing processes using Python and SPARQL, enhancing data pipeline, analysis, and query capabilities.</w:t>
-      </w:r>
-    </w:p>
-    <w:p>
-      <w:pPr>
-        <w:pStyle w:val="ListParagraph"/>
-        <w:numPr>
-          <w:ilvl w:val="0"/>
-          <w:numId w:val="2"/>
-        </w:numPr>
-        <w:ind w:left="461" w:right="120" w:hanging="274"/>
-        <w:rPr>
-          <w:sz w:val="18"/>
-          <w:highlight w:val="darkGray"/>
-        </w:rPr>
-      </w:pPr>
-      <w:r>
-        <w:rPr>
-          <w:sz w:val="18"/>
-          <w:highlight w:val="darkGray"/>
-        </w:rPr>
-        <w:t>Designed architecture and use-case of resilience data space.</w:t>
-      </w:r>
-    </w:p>
-    <w:p>
-      <w:pPr>
-        <w:pStyle w:val="ListParagraph"/>
-        <w:numPr>
-          <w:ilvl w:val="0"/>
-          <w:numId w:val="2"/>
-        </w:numPr>
-        <w:ind w:left="461" w:right="120" w:hanging="274"/>
-        <w:rPr>
-          <w:sz w:val="18"/>
-          <w:highlight w:val="darkGray"/>
-        </w:rPr>
-      </w:pPr>
-      <w:r>
-        <w:rPr>
-          <w:sz w:val="18"/>
-          <w:highlight w:val="darkGray"/>
-        </w:rPr>
-        <w:t>Constructed an efficient ETL data pipeline in Python, significantly enhancing efficiency by ___%.</w:t>
-      </w:r>
-    </w:p>
-    <w:p>
-      <w:pPr>
-        <w:pStyle w:val="ListParagraph"/>
-        <w:numPr>
-          <w:ilvl w:val="0"/>
-          <w:numId w:val="2"/>
-        </w:numPr>
-        <w:ind w:left="461" w:right="120" w:hanging="274"/>
-        <w:rPr>
-          <w:sz w:val="18"/>
-          <w:highlight w:val="darkGray"/>
-        </w:rPr>
-      </w:pPr>
-      <w:r>
-        <w:rPr>
-          <w:sz w:val="18"/>
-          <w:highlight w:val="darkGray"/>
-        </w:rPr>
-        <w:t>Bridged APIs of multiple databases to feed a data lake and implemented advanced data parsing techniques using Python, improving data integration accuracy by ___%.</w:t>
-      </w:r>
-    </w:p>
-    <w:p>
-      <w:pPr>
-        <w:pStyle w:val="ListParagraph"/>
-        <w:numPr>
-          <w:ilvl w:val="0"/>
-          <w:numId w:val="2"/>
-        </w:numPr>
-        <w:ind w:left="461" w:right="120" w:hanging="274"/>
-        <w:rPr>
-          <w:sz w:val="18"/>
-          <w:highlight w:val="darkGray"/>
-        </w:rPr>
-      </w:pPr>
-      <w:r>
-        <w:rPr>
-          <w:sz w:val="18"/>
-          <w:highlight w:val="darkGray"/>
-        </w:rPr>
-        <w:t>Established a Python package (Pypi) and RESTful APIs (Flask) to streamline data processing, enhancing productivity and code reusability by ___%.</w:t>
-      </w:r>
-    </w:p>
-    <w:p>
-      <w:pPr>
-        <w:pStyle w:val="ListParagraph"/>
-        <w:numPr>
-          <w:ilvl w:val="0"/>
-          <w:numId w:val="2"/>
-        </w:numPr>
-        <w:ind w:left="461" w:right="120" w:hanging="274"/>
-        <w:rPr>
-          <w:sz w:val="18"/>
-          <w:highlight w:val="darkGray"/>
-        </w:rPr>
-      </w:pPr>
-      <w:r>
-        <w:rPr>
-          <w:sz w:val="18"/>
-          <w:highlight w:val="darkGray"/>
-        </w:rPr>
-        <w:t>Established microservices backend APIs using Flask, uWSGI, NGINX, and Docker, reducing deployment time by ___%.</w:t>
-      </w:r>
-    </w:p>
-    <w:p>
-      <w:pPr>
-        <w:pStyle w:val="ListParagraph"/>
-        <w:numPr>
-          <w:ilvl w:val="0"/>
-          <w:numId w:val="2"/>
-        </w:numPr>
-        <w:ind w:left="461" w:right="120" w:hanging="274"/>
-        <w:rPr>
-          <w:sz w:val="18"/>
-          <w:highlight w:val="darkGray"/>
-        </w:rPr>
-      </w:pPr>
-      <w:r>
-        <w:rPr>
-          <w:sz w:val="18"/>
-          <w:highlight w:val="darkGray"/>
-        </w:rPr>
-        <w:t>Implemented DevOps and CI/CD pipeline for automated testing, release, and deployment, enhancing code quality and project efficiency in GitLab by ___%.</w:t>
-      </w:r>
-    </w:p>
-    <w:p>
-      <w:pPr>
-        <w:pStyle w:val="ListParagraph"/>
-        <w:numPr>
-          <w:ilvl w:val="0"/>
-          <w:numId w:val="2"/>
-        </w:numPr>
-        <w:ind w:left="461" w:right="120" w:hanging="274"/>
-        <w:rPr>
-          <w:sz w:val="18"/>
-          <w:highlight w:val="darkGray"/>
-        </w:rPr>
-      </w:pPr>
-      <w:r>
-        <w:rPr>
-          <w:sz w:val="18"/>
-          <w:highlight w:val="darkGray"/>
-        </w:rPr>
-        <w:t xml:space="preserve">Deployed and integrated large language models (LLMs), Llama 3, using Ollama, Open </w:t>
-      </w:r>
-      <w:proofErr w:type="spellStart"/>
-      <w:r>
-        <w:rPr>
-          <w:sz w:val="18"/>
-          <w:highlight w:val="darkGray"/>
-        </w:rPr>
-        <w:t>WebUI</w:t>
-      </w:r>
-      <w:proofErr w:type="spellEnd"/>
-      <w:r>
-        <w:rPr>
-          <w:sz w:val="18"/>
-          <w:highlight w:val="darkGray"/>
-        </w:rPr>
-        <w:t>, and Docker to enhance the (meta)data pipeline, increasing processing speed by ___%.</w:t>
-      </w:r>
-    </w:p>
-    <w:p>
-      <w:pPr>
-        <w:pStyle w:val="ListParagraph"/>
-        <w:numPr>
-          <w:ilvl w:val="0"/>
-          <w:numId w:val="2"/>
-        </w:numPr>
-        <w:ind w:left="461" w:right="120" w:hanging="274"/>
-        <w:rPr>
-          <w:sz w:val="18"/>
-          <w:highlight w:val="darkGray"/>
-        </w:rPr>
-      </w:pPr>
-      <w:r>
-        <w:rPr>
-          <w:sz w:val="18"/>
-          <w:highlight w:val="darkGray"/>
-        </w:rPr>
-        <w:t xml:space="preserve">Established a complete ETL pipeline for the public health database using PostgreSQL, pgAdmin4, </w:t>
-      </w:r>
-      <w:proofErr w:type="spellStart"/>
-      <w:r>
-        <w:rPr>
-          <w:sz w:val="18"/>
-          <w:highlight w:val="darkGray"/>
-        </w:rPr>
-        <w:t>GraphDB</w:t>
-      </w:r>
-      <w:proofErr w:type="spellEnd"/>
-      <w:r>
-        <w:rPr>
-          <w:sz w:val="18"/>
-          <w:highlight w:val="darkGray"/>
-        </w:rPr>
-        <w:t>, Flask, uWSGI, NGINX, and Docker, improving data accessibility by ___%.</w:t>
-      </w:r>
-    </w:p>
-    <w:p>
-      <w:pPr>
-        <w:pStyle w:val="Heading2"/>
-        <w:spacing w:before="0"/>
-        <w:rPr>
-          <w:sz w:val="18"/>
-          <w:highlight w:val="darkGray"/>
-        </w:rPr>
-      </w:pPr>
-      <w:r>
-        <w:rPr>
-          <w:sz w:val="18"/>
-          <w:highlight w:val="darkGray"/>
-        </w:rPr>
-        <w:t>Project Management:</w:t>
-      </w:r>
-    </w:p>
-    <w:p>
-      <w:pPr>
-        <w:pStyle w:val="ListParagraph"/>
-        <w:numPr>
-          <w:ilvl w:val="0"/>
-          <w:numId w:val="2"/>
-        </w:numPr>
-        <w:ind w:left="461" w:right="120" w:hanging="274"/>
-        <w:rPr>
-          <w:sz w:val="18"/>
-          <w:highlight w:val="darkGray"/>
-        </w:rPr>
-      </w:pPr>
-      <w:r>
-        <w:rPr>
-          <w:sz w:val="18"/>
-          <w:highlight w:val="darkGray"/>
-        </w:rPr>
-        <w:t xml:space="preserve">Supervised a master's student, providing guidance throughout the course of the project – Designing </w:t>
-      </w:r>
-      <w:proofErr w:type="gramStart"/>
-      <w:r>
-        <w:rPr>
-          <w:sz w:val="18"/>
-          <w:highlight w:val="darkGray"/>
-        </w:rPr>
-        <w:t>An</w:t>
-      </w:r>
-      <w:proofErr w:type="gramEnd"/>
-      <w:r>
-        <w:rPr>
-          <w:sz w:val="18"/>
-          <w:highlight w:val="darkGray"/>
-        </w:rPr>
-        <w:t xml:space="preserve"> Automated Metadata Extraction Pipeline: Bridging the Gap Between Data Collection and Unified Graph-Based Metadata Representation, resulting in ___.</w:t>
-      </w:r>
-    </w:p>
-    <w:p>
-      <w:pPr>
-        <w:pStyle w:val="ListParagraph"/>
-        <w:numPr>
-          <w:ilvl w:val="0"/>
-          <w:numId w:val="2"/>
-        </w:numPr>
-        <w:ind w:left="461" w:right="120" w:hanging="274"/>
-        <w:rPr>
-          <w:sz w:val="18"/>
-          <w:highlight w:val="darkGray"/>
-        </w:rPr>
-      </w:pPr>
-      <w:r>
-        <w:rPr>
-          <w:sz w:val="18"/>
-          <w:highlight w:val="darkGray"/>
-        </w:rPr>
-        <w:t>Supervised ___ students in establishing an ETL pipeline for a comprehensive metadata graph that describes heterogeneous data from various sources, achieving ___.</w:t>
-      </w:r>
-    </w:p>
-    <w:p>
-      <w:pPr>
-        <w:pStyle w:val="ListParagraph"/>
-        <w:numPr>
-          <w:ilvl w:val="0"/>
-          <w:numId w:val="2"/>
-        </w:numPr>
-        <w:ind w:left="461" w:right="120" w:hanging="274"/>
-        <w:rPr>
-          <w:sz w:val="18"/>
-          <w:highlight w:val="darkGray"/>
-        </w:rPr>
-      </w:pPr>
-      <w:r>
-        <w:rPr>
-          <w:sz w:val="18"/>
-          <w:highlight w:val="darkGray"/>
-        </w:rPr>
-        <w:t>Developed a universal use-case guideline and template, significantly enhancing the efficiency and quality of software development processes within the HERAKLION project, leading to 30%.</w:t>
-      </w:r>
-    </w:p>
-    <w:p>
-      <w:pPr>
-        <w:pStyle w:val="ListParagraph"/>
-        <w:numPr>
-          <w:ilvl w:val="0"/>
-          <w:numId w:val="2"/>
-        </w:numPr>
-        <w:ind w:left="461" w:right="120" w:hanging="274"/>
-        <w:rPr>
-          <w:sz w:val="18"/>
-          <w:highlight w:val="darkGray"/>
-        </w:rPr>
-      </w:pPr>
-      <w:r>
-        <w:rPr>
-          <w:sz w:val="18"/>
-          <w:highlight w:val="darkGray"/>
-        </w:rPr>
-        <w:t>Managed requirements (requirement engineering), agile project management cycle, and project execution for cross-functional teams of more than 20 people using Jira, streamlining workflows and improving efficiency by 50%.</w:t>
-      </w:r>
-    </w:p>
-    <w:p>
-      <w:pPr>
-        <w:pStyle w:val="ListParagraph"/>
-        <w:ind w:left="461" w:right="120" w:firstLine="0"/>
-        <w:jc w:val="both"/>
-        <w:rPr>
-          <w:sz w:val="18"/>
-        </w:rPr>
-      </w:pPr>
     </w:p>
     <w:sectPr>
       <w:type w:val="continuous"/>
@@ -5202,14 +3855,14 @@
         <v:path o:extrusionok="f" gradientshapeok="t" o:connecttype="rect"/>
         <o:lock v:ext="edit" aspectratio="t"/>
       </v:shapetype>
-      <v:shape id="_x0000_i1348" type="#_x0000_t75" alt="Briefcase" style="width:8.9pt;height:8.9pt;visibility:visible" o:bullet="t">
+      <v:shape id="_x0000_i1350" type="#_x0000_t75" alt="Briefcase" style="width:8.9pt;height:8.9pt;visibility:visible" o:bullet="t">
         <v:imagedata r:id="rId1" o:title=""/>
       </v:shape>
     </w:pict>
   </w:numPicBullet>
   <w:numPicBullet w:numPicBulletId="1">
     <w:pict>
-      <v:shape id="_x0000_i1349" type="#_x0000_t75" alt="Graduation cap" style="width:13.55pt;height:8.9pt;visibility:visible" o:gfxdata="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" o:bullet="t">
+      <v:shape id="_x0000_i1351" type="#_x0000_t75" alt="Graduation cap" style="width:13.55pt;height:8.9pt;visibility:visible" o:gfxdata="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" o:bullet="t">
         <v:imagedata r:id="rId2" o:title="" croptop="-13609f" cropbottom="-13609f"/>
       </v:shape>
     </w:pict>

</xml_diff>